<commit_message>
additional files and word documents
</commit_message>
<xml_diff>
--- a/Program List.docx
+++ b/Program List.docx
@@ -616,6 +616,11 @@
       <w:r>
         <w:t>)</w:t>
       </w:r>
+      <w:r>
+        <w:t xml:space="preserve"> (graduate)</w:t>
+      </w:r>
+      <w:bookmarkStart w:id="0" w:name="_GoBack"/>
+      <w:bookmarkEnd w:id="0"/>
     </w:p>
     <w:p>
       <w:pPr>
@@ -856,21 +861,6 @@
       <w:r>
         <w:t>)</w:t>
       </w:r>
-      <w:bookmarkStart w:id="0" w:name="_GoBack"/>
-      <w:bookmarkEnd w:id="0"/>
-    </w:p>
-    <w:p>
-      <w:pPr>
-        <w:pStyle w:val="ListParagraph"/>
-        <w:numPr>
-          <w:ilvl w:val="0"/>
-          <w:numId w:val="6"/>
-        </w:numPr>
-        <w:spacing w:after="0"/>
-      </w:pPr>
-      <w:r>
-        <w:t>Electrical and Computer Engineering (ECE)</w:t>
-      </w:r>
     </w:p>
     <w:p>
       <w:pPr>
@@ -1218,8 +1208,21 @@
         <w:spacing w:after="0"/>
       </w:pPr>
       <w:r>
+        <w:t>English and Cultural Studies</w:t>
+      </w:r>
+    </w:p>
+    <w:p>
+      <w:pPr>
+        <w:pStyle w:val="ListParagraph"/>
+        <w:numPr>
+          <w:ilvl w:val="0"/>
+          <w:numId w:val="12"/>
+        </w:numPr>
+        <w:spacing w:after="0"/>
+      </w:pPr>
+      <w:r>
         <w:lastRenderedPageBreak/>
-        <w:t>English and Cultural Studies</w:t>
+        <w:t>French</w:t>
       </w:r>
     </w:p>
     <w:p>
@@ -1232,7 +1235,7 @@
         <w:spacing w:after="0"/>
       </w:pPr>
       <w:r>
-        <w:t>French</w:t>
+        <w:t>History</w:t>
       </w:r>
     </w:p>
     <w:p>
@@ -1245,7 +1248,7 @@
         <w:spacing w:after="0"/>
       </w:pPr>
       <w:r>
-        <w:t>History</w:t>
+        <w:t>Justice, Political Philosophy and Law</w:t>
       </w:r>
     </w:p>
     <w:p>
@@ -1258,7 +1261,7 @@
         <w:spacing w:after="0"/>
       </w:pPr>
       <w:r>
-        <w:t>Justice, Political Philosophy and Law</w:t>
+        <w:t>Linguistics</w:t>
       </w:r>
     </w:p>
     <w:p>
@@ -1271,7 +1274,7 @@
         <w:spacing w:after="0"/>
       </w:pPr>
       <w:r>
-        <w:t>Linguistics</w:t>
+        <w:t>Multimedia</w:t>
       </w:r>
     </w:p>
     <w:p>
@@ -1284,7 +1287,7 @@
         <w:spacing w:after="0"/>
       </w:pPr>
       <w:r>
-        <w:t>Multimedia</w:t>
+        <w:t>Peace Studies</w:t>
       </w:r>
     </w:p>
     <w:p>
@@ -1297,7 +1300,7 @@
         <w:spacing w:after="0"/>
       </w:pPr>
       <w:r>
-        <w:t>Peace Studies</w:t>
+        <w:t>Philosophy</w:t>
       </w:r>
     </w:p>
     <w:p>
@@ -1310,7 +1313,7 @@
         <w:spacing w:after="0"/>
       </w:pPr>
       <w:r>
-        <w:t>Philosophy</w:t>
+        <w:t>Theatre and Film Studies</w:t>
       </w:r>
     </w:p>
     <w:p>
@@ -1323,19 +1326,6 @@
         <w:spacing w:after="0"/>
       </w:pPr>
       <w:r>
-        <w:t>Theatre and Film Studies</w:t>
-      </w:r>
-    </w:p>
-    <w:p>
-      <w:pPr>
-        <w:pStyle w:val="ListParagraph"/>
-        <w:numPr>
-          <w:ilvl w:val="0"/>
-          <w:numId w:val="12"/>
-        </w:numPr>
-        <w:spacing w:after="0"/>
-      </w:pPr>
-      <w:r>
         <w:t>Music</w:t>
       </w:r>
     </w:p>
@@ -1719,20 +1709,20 @@
         <w:spacing w:after="0"/>
       </w:pPr>
       <w:r>
+        <w:t>Math and Physics</w:t>
+      </w:r>
+    </w:p>
+    <w:p>
+      <w:pPr>
+        <w:pStyle w:val="ListParagraph"/>
+        <w:numPr>
+          <w:ilvl w:val="0"/>
+          <w:numId w:val="13"/>
+        </w:numPr>
+        <w:spacing w:after="0"/>
+      </w:pPr>
+      <w:r>
         <w:lastRenderedPageBreak/>
-        <w:t>Math and Physics</w:t>
-      </w:r>
-    </w:p>
-    <w:p>
-      <w:pPr>
-        <w:pStyle w:val="ListParagraph"/>
-        <w:numPr>
-          <w:ilvl w:val="0"/>
-          <w:numId w:val="13"/>
-        </w:numPr>
-        <w:spacing w:after="0"/>
-      </w:pPr>
-      <w:r>
         <w:t>Math and Stats</w:t>
       </w:r>
     </w:p>

</xml_diff>